<commit_message>
started lab3 PSCA, added test2 EcomomicTheory
</commit_message>
<xml_diff>
--- a/1term/PSCA/Lab3/Laboratornaya_rabota_03a.docx
+++ b/1term/PSCA/Lab3/Laboratornaya_rabota_03a.docx
@@ -53,8 +53,6 @@
         </w:rPr>
         <w:t>ПСКП</w:t>
       </w:r>
-      <w:bookmarkStart w:id="0" w:name="_GoBack"/>
-      <w:bookmarkEnd w:id="0"/>
     </w:p>
     <w:p>
       <w:pPr>
@@ -1148,6 +1146,7 @@
         </w:rPr>
         <w:t xml:space="preserve">сообщение в </w:t>
       </w:r>
+      <w:proofErr w:type="spellStart"/>
       <w:r>
         <w:rPr>
           <w:rFonts w:ascii="Courier New" w:hAnsi="Courier New" w:cs="Courier New"/>
@@ -1157,6 +1156,7 @@
         </w:rPr>
         <w:t>json</w:t>
       </w:r>
+      <w:proofErr w:type="spellEnd"/>
       <w:r>
         <w:rPr>
           <w:rFonts w:ascii="Courier New" w:hAnsi="Courier New" w:cs="Courier New"/>
@@ -2410,6 +2410,7 @@
         </w:rPr>
         <w:t xml:space="preserve">но функцию для вычисления факториала реализуйте асинхронной с помощью механизма </w:t>
       </w:r>
+      <w:proofErr w:type="gramStart"/>
       <w:r>
         <w:rPr>
           <w:rFonts w:ascii="Courier New" w:hAnsi="Courier New" w:cs="Courier New"/>
@@ -2431,6 +2432,7 @@
         </w:rPr>
         <w:t>.</w:t>
       </w:r>
+      <w:proofErr w:type="spellStart"/>
       <w:r>
         <w:rPr>
           <w:rFonts w:ascii="Courier New" w:hAnsi="Courier New" w:cs="Courier New"/>
@@ -2442,6 +2444,8 @@
         </w:rPr>
         <w:t>nextTick</w:t>
       </w:r>
+      <w:proofErr w:type="spellEnd"/>
+      <w:proofErr w:type="gramEnd"/>
       <w:r>
         <w:rPr>
           <w:rFonts w:ascii="Courier New" w:hAnsi="Courier New" w:cs="Courier New"/>
@@ -2590,6 +2594,7 @@
         </w:rPr>
         <w:t xml:space="preserve">но функцию для вычисления факториала реализуйте асинхронной с помощью механизма </w:t>
       </w:r>
+      <w:proofErr w:type="spellStart"/>
       <w:r>
         <w:rPr>
           <w:rFonts w:ascii="Courier New" w:hAnsi="Courier New" w:cs="Courier New"/>
@@ -2601,6 +2606,7 @@
         </w:rPr>
         <w:t>setImmediate</w:t>
       </w:r>
+      <w:proofErr w:type="spellEnd"/>
       <w:r>
         <w:rPr>
           <w:rFonts w:ascii="Courier New" w:hAnsi="Courier New" w:cs="Courier New"/>
@@ -2775,6 +2781,7 @@
         </w:rPr>
         <w:t>.</w:t>
       </w:r>
+      <w:proofErr w:type="spellStart"/>
       <w:r>
         <w:rPr>
           <w:rFonts w:ascii="Courier New" w:hAnsi="Courier New" w:cs="Courier New"/>
@@ -2784,6 +2791,7 @@
         </w:rPr>
         <w:t>js</w:t>
       </w:r>
+      <w:proofErr w:type="spellEnd"/>
       <w:r>
         <w:rPr>
           <w:rFonts w:ascii="Courier New" w:hAnsi="Courier New" w:cs="Courier New"/>
@@ -2883,8 +2891,19 @@
           <w:sz w:val="28"/>
           <w:szCs w:val="28"/>
         </w:rPr>
-        <w:t xml:space="preserve">Поясните назначение функций </w:t>
-      </w:r>
+        <w:t>Пояснит</w:t>
+      </w:r>
+      <w:bookmarkStart w:id="0" w:name="_GoBack"/>
+      <w:bookmarkEnd w:id="0"/>
+      <w:r>
+        <w:rPr>
+          <w:rFonts w:ascii="Courier New" w:hAnsi="Courier New" w:cs="Courier New"/>
+          <w:sz w:val="28"/>
+          <w:szCs w:val="28"/>
+        </w:rPr>
+        <w:t xml:space="preserve">е назначение функций </w:t>
+      </w:r>
+      <w:proofErr w:type="gramStart"/>
       <w:r>
         <w:rPr>
           <w:rFonts w:ascii="Courier New" w:hAnsi="Courier New" w:cs="Courier New"/>
@@ -2904,6 +2923,7 @@
         </w:rPr>
         <w:t>.</w:t>
       </w:r>
+      <w:proofErr w:type="spellStart"/>
       <w:r>
         <w:rPr>
           <w:rFonts w:ascii="Courier New" w:hAnsi="Courier New" w:cs="Courier New"/>
@@ -2914,6 +2934,8 @@
         </w:rPr>
         <w:t>nextTick</w:t>
       </w:r>
+      <w:proofErr w:type="spellEnd"/>
+      <w:proofErr w:type="gramEnd"/>
       <w:r>
         <w:rPr>
           <w:rFonts w:ascii="Courier New" w:hAnsi="Courier New" w:cs="Courier New"/>
@@ -2922,6 +2944,7 @@
         </w:rPr>
         <w:t xml:space="preserve">, </w:t>
       </w:r>
+      <w:proofErr w:type="spellStart"/>
       <w:r>
         <w:rPr>
           <w:rFonts w:ascii="Courier New" w:hAnsi="Courier New" w:cs="Courier New"/>
@@ -2932,6 +2955,7 @@
         </w:rPr>
         <w:t>setImmediate</w:t>
       </w:r>
+      <w:proofErr w:type="spellEnd"/>
       <w:r>
         <w:rPr>
           <w:rFonts w:ascii="Courier New" w:hAnsi="Courier New" w:cs="Courier New"/>

</xml_diff>